<commit_message>
Inclusao de registro no glossario.
</commit_message>
<xml_diff>
--- a/Eco-02-Twitch-Glossario.docx
+++ b/Eco-02-Twitch-Glossario.docx
@@ -5,28 +5,57 @@
     <w:p>
       <w:pPr>
         <w:pStyle w:val="Ttulo"/>
-      </w:pPr>
-      <w:fldSimple w:instr=" SUBJECT  \* MERGEFORMAT ">
-        <w:r>
-          <w:t>&lt;Nome do Projeto&gt;</w:t>
-        </w:r>
-      </w:fldSimple>
+        <w:rPr>
+          <w:lang w:val="en-US"/>
+        </w:rPr>
+      </w:pPr>
+      <w:r>
+        <w:fldChar w:fldCharType="begin"/>
+      </w:r>
+      <w:r>
+        <w:rPr>
+          <w:lang w:val="en-US"/>
+        </w:rPr>
+        <w:instrText xml:space="preserve"> SUBJECT  \* MERGEFORMAT </w:instrText>
+      </w:r>
+      <w:r>
+        <w:fldChar w:fldCharType="separate"/>
+      </w:r>
+      <w:r>
+        <w:rPr>
+          <w:lang w:val="en-US"/>
+        </w:rPr>
+        <w:t>Twitch</w:t>
+      </w:r>
+      <w:r>
+        <w:fldChar w:fldCharType="end"/>
+      </w:r>
     </w:p>
     <w:p>
       <w:pPr>
         <w:pStyle w:val="Ttulo"/>
       </w:pPr>
-      <w:fldSimple w:instr=" TITLE  \* MERGEFORMAT ">
-        <w:r>
-          <w:t>Gloss</w:t>
-        </w:r>
-        <w:r>
-          <w:t>á</w:t>
-        </w:r>
-        <w:r>
-          <w:t>rio</w:t>
-        </w:r>
-      </w:fldSimple>
+      <w:r>
+        <w:fldChar w:fldCharType="begin"/>
+      </w:r>
+      <w:r>
+        <w:instrText xml:space="preserve"> TITLE  \* MERGEFORMAT </w:instrText>
+      </w:r>
+      <w:r>
+        <w:fldChar w:fldCharType="separate"/>
+      </w:r>
+      <w:r>
+        <w:t>Gloss</w:t>
+      </w:r>
+      <w:r>
+        <w:t>á</w:t>
+      </w:r>
+      <w:r>
+        <w:t>rio</w:t>
+      </w:r>
+      <w:r>
+        <w:fldChar w:fldCharType="end"/>
+      </w:r>
     </w:p>
     <w:p>
       <w:pPr>
@@ -119,6 +148,11 @@
         <w:t>Introdução</w:t>
       </w:r>
     </w:p>
+    <w:p>
+      <w:r>
+        <w:t>Este projeto é um exemplo da disciplina de Engenharia de Software II, da Faculdade Senac Porto Alegre, no segundo semestre de 2015. O Twitch é um sistema de Streaming de Vídeo que será usado como base para formulação do projeto e concepção do sistema.</w:t>
+      </w:r>
+    </w:p>
     <w:bookmarkEnd w:id="0"/>
     <w:bookmarkEnd w:id="1"/>
     <w:p>
@@ -129,14 +163,16 @@
         <w:t>Termos</w:t>
       </w:r>
     </w:p>
-    <w:p/>
+    <w:p>
+      <w:r>
+        <w:t>Streamming: Transmissão, normalmente utilizado quando se refere a transmissão de vídeo ou áudio pela internet.</w:t>
+      </w:r>
+      <w:bookmarkStart w:id="2" w:name="_GoBack"/>
+      <w:bookmarkEnd w:id="2"/>
+    </w:p>
     <w:sectPr>
-      <w:headerReference w:type="even" r:id="rId8"/>
-      <w:headerReference w:type="default" r:id="rId9"/>
-      <w:footerReference w:type="even" r:id="rId10"/>
-      <w:footerReference w:type="default" r:id="rId11"/>
-      <w:headerReference w:type="first" r:id="rId12"/>
-      <w:footerReference w:type="first" r:id="rId13"/>
+      <w:headerReference w:type="default" r:id="rId8"/>
+      <w:footerReference w:type="default" r:id="rId9"/>
       <w:pgSz w:w="12240" w:h="15840" w:code="1"/>
       <w:pgMar w:top="1440" w:right="1440" w:bottom="1440" w:left="1440" w:header="720" w:footer="720" w:gutter="0"/>
       <w:cols w:space="720"/>
@@ -171,16 +207,6 @@
 </file>
 
 <file path=word/footer1.xml><?xml version="1.0" encoding="utf-8"?>
-<w:ftr xmlns:wpc="http://schemas.microsoft.com/office/word/2010/wordprocessingCanvas" xmlns:mc="http://schemas.openxmlformats.org/markup-compatibility/2006" xmlns:o="urn:schemas-microsoft-com:office:office" xmlns:r="http://schemas.openxmlformats.org/officeDocument/2006/relationships" xmlns:m="http://schemas.openxmlformats.org/officeDocument/2006/math" xmlns:v="urn:schemas-microsoft-com:vml" xmlns:wp14="http://schemas.microsoft.com/office/word/2010/wordprocessingDrawing" xmlns:wp="http://schemas.openxmlformats.org/drawingml/2006/wordprocessingDrawing" xmlns:w10="urn:schemas-microsoft-com:office:word" xmlns:w="http://schemas.openxmlformats.org/wordprocessingml/2006/main" xmlns:w14="http://schemas.microsoft.com/office/word/2010/wordml" xmlns:wpg="http://schemas.microsoft.com/office/word/2010/wordprocessingGroup" xmlns:wpi="http://schemas.microsoft.com/office/word/2010/wordprocessingInk" xmlns:wne="http://schemas.microsoft.com/office/word/2006/wordml" xmlns:wps="http://schemas.microsoft.com/office/word/2010/wordprocessingShape" mc:Ignorable="w14 wp14">
-  <w:p>
-    <w:pPr>
-      <w:pStyle w:val="Rodap"/>
-    </w:pPr>
-  </w:p>
-</w:ftr>
-</file>
-
-<file path=word/footer2.xml><?xml version="1.0" encoding="utf-8"?>
 <w:ftr xmlns:wpc="http://schemas.microsoft.com/office/word/2010/wordprocessingCanvas" xmlns:mc="http://schemas.openxmlformats.org/markup-compatibility/2006" xmlns:o="urn:schemas-microsoft-com:office:office" xmlns:r="http://schemas.openxmlformats.org/officeDocument/2006/relationships" xmlns:m="http://schemas.openxmlformats.org/officeDocument/2006/math" xmlns:v="urn:schemas-microsoft-com:vml" xmlns:wp14="http://schemas.microsoft.com/office/word/2010/wordprocessingDrawing" xmlns:wp="http://schemas.openxmlformats.org/drawingml/2006/wordprocessingDrawing" xmlns:w10="urn:schemas-microsoft-com:office:word" xmlns:w="http://schemas.openxmlformats.org/wordprocessingml/2006/main" xmlns:w14="http://schemas.microsoft.com/office/word/2010/wordml" xmlns:wpg="http://schemas.microsoft.com/office/word/2010/wordprocessingGroup" xmlns:wpi="http://schemas.microsoft.com/office/word/2010/wordprocessingInk" xmlns:wne="http://schemas.microsoft.com/office/word/2006/wordml" xmlns:wps="http://schemas.microsoft.com/office/word/2010/wordprocessingShape" mc:Ignorable="w14 wp14">
   <w:tbl>
     <w:tblPr>
@@ -238,26 +264,11 @@
           <w:r>
             <w:sym w:font="Symbol" w:char="F0D3"/>
           </w:r>
-          <w:r>
-            <w:fldChar w:fldCharType="begin"/>
-          </w:r>
-          <w:r>
-            <w:instrText xml:space="preserve"> DOCPROPERTY "Company"  \* MERGEFORMAT </w:instrText>
-          </w:r>
-          <w:r>
-            <w:fldChar w:fldCharType="separate"/>
-          </w:r>
-          <w:proofErr w:type="gramStart"/>
-          <w:r>
-            <w:t>Senac</w:t>
-          </w:r>
-          <w:proofErr w:type="gramEnd"/>
-          <w:r>
-            <w:t xml:space="preserve"> RS</w:t>
-          </w:r>
-          <w:r>
-            <w:fldChar w:fldCharType="end"/>
-          </w:r>
+          <w:fldSimple w:instr=" DOCPROPERTY &quot;Company&quot;  \* MERGEFORMAT ">
+            <w:r>
+              <w:t>Senac RS</w:t>
+            </w:r>
+          </w:fldSimple>
           <w:r>
             <w:t xml:space="preserve">, </w:t>
           </w:r>
@@ -340,18 +351,6 @@
     <w:pPr>
       <w:pStyle w:val="Rodap"/>
     </w:pPr>
-    <w:bookmarkStart w:id="2" w:name="_GoBack"/>
-    <w:bookmarkEnd w:id="2"/>
-  </w:p>
-</w:ftr>
-</file>
-
-<file path=word/footer3.xml><?xml version="1.0" encoding="utf-8"?>
-<w:ftr xmlns:wpc="http://schemas.microsoft.com/office/word/2010/wordprocessingCanvas" xmlns:mc="http://schemas.openxmlformats.org/markup-compatibility/2006" xmlns:o="urn:schemas-microsoft-com:office:office" xmlns:r="http://schemas.openxmlformats.org/officeDocument/2006/relationships" xmlns:m="http://schemas.openxmlformats.org/officeDocument/2006/math" xmlns:v="urn:schemas-microsoft-com:vml" xmlns:wp14="http://schemas.microsoft.com/office/word/2010/wordprocessingDrawing" xmlns:wp="http://schemas.openxmlformats.org/drawingml/2006/wordprocessingDrawing" xmlns:w10="urn:schemas-microsoft-com:office:word" xmlns:w="http://schemas.openxmlformats.org/wordprocessingml/2006/main" xmlns:w14="http://schemas.microsoft.com/office/word/2010/wordml" xmlns:wpg="http://schemas.microsoft.com/office/word/2010/wordprocessingGroup" xmlns:wpi="http://schemas.microsoft.com/office/word/2010/wordprocessingInk" xmlns:wne="http://schemas.microsoft.com/office/word/2006/wordml" xmlns:wps="http://schemas.microsoft.com/office/word/2010/wordprocessingShape" mc:Ignorable="w14 wp14">
-  <w:p>
-    <w:pPr>
-      <w:pStyle w:val="Rodap"/>
-    </w:pPr>
   </w:p>
 </w:ftr>
 </file>
@@ -382,16 +381,6 @@
 </file>
 
 <file path=word/header1.xml><?xml version="1.0" encoding="utf-8"?>
-<w:hdr xmlns:wpc="http://schemas.microsoft.com/office/word/2010/wordprocessingCanvas" xmlns:mc="http://schemas.openxmlformats.org/markup-compatibility/2006" xmlns:o="urn:schemas-microsoft-com:office:office" xmlns:r="http://schemas.openxmlformats.org/officeDocument/2006/relationships" xmlns:m="http://schemas.openxmlformats.org/officeDocument/2006/math" xmlns:v="urn:schemas-microsoft-com:vml" xmlns:wp14="http://schemas.microsoft.com/office/word/2010/wordprocessingDrawing" xmlns:wp="http://schemas.openxmlformats.org/drawingml/2006/wordprocessingDrawing" xmlns:w10="urn:schemas-microsoft-com:office:word" xmlns:w="http://schemas.openxmlformats.org/wordprocessingml/2006/main" xmlns:w14="http://schemas.microsoft.com/office/word/2010/wordml" xmlns:wpg="http://schemas.microsoft.com/office/word/2010/wordprocessingGroup" xmlns:wpi="http://schemas.microsoft.com/office/word/2010/wordprocessingInk" xmlns:wne="http://schemas.microsoft.com/office/word/2006/wordml" xmlns:wps="http://schemas.microsoft.com/office/word/2010/wordprocessingShape" mc:Ignorable="w14 wp14">
-  <w:p>
-    <w:pPr>
-      <w:pStyle w:val="Cabealho"/>
-    </w:pPr>
-  </w:p>
-</w:hdr>
-</file>
-
-<file path=word/header2.xml><?xml version="1.0" encoding="utf-8"?>
 <w:hdr xmlns:wpc="http://schemas.microsoft.com/office/word/2010/wordprocessingCanvas" xmlns:mc="http://schemas.openxmlformats.org/markup-compatibility/2006" xmlns:o="urn:schemas-microsoft-com:office:office" xmlns:r="http://schemas.openxmlformats.org/officeDocument/2006/relationships" xmlns:m="http://schemas.openxmlformats.org/officeDocument/2006/math" xmlns:v="urn:schemas-microsoft-com:vml" xmlns:wp14="http://schemas.microsoft.com/office/word/2010/wordprocessingDrawing" xmlns:wp="http://schemas.openxmlformats.org/drawingml/2006/wordprocessingDrawing" xmlns:w10="urn:schemas-microsoft-com:office:word" xmlns:w="http://schemas.openxmlformats.org/wordprocessingml/2006/main" xmlns:w14="http://schemas.microsoft.com/office/word/2010/wordml" xmlns:wpg="http://schemas.microsoft.com/office/word/2010/wordprocessingGroup" xmlns:wpi="http://schemas.microsoft.com/office/word/2010/wordprocessingInk" xmlns:wne="http://schemas.microsoft.com/office/word/2006/wordml" xmlns:wps="http://schemas.microsoft.com/office/word/2010/wordprocessingShape" mc:Ignorable="w14 wp14">
   <w:tbl>
     <w:tblPr>
@@ -419,7 +408,9 @@
         <w:p>
           <w:pPr>
             <w:rPr>
+              <w:b/>
               <w:noProof/>
+              <w:lang w:val="en-US"/>
             </w:rPr>
           </w:pPr>
           <w:r>
@@ -433,6 +424,7 @@
             <w:rPr>
               <w:b/>
               <w:noProof/>
+              <w:lang w:val="en-US"/>
             </w:rPr>
             <w:instrText xml:space="preserve"> SUBJECT  \* MERGEFORMAT </w:instrText>
           </w:r>
@@ -445,16 +437,11 @@
           </w:r>
           <w:r>
             <w:rPr>
-              <w:noProof/>
-            </w:rPr>
-            <w:t xml:space="preserve">&lt;Nome do </w:t>
-          </w:r>
-          <w:r>
-            <w:rPr>
               <w:b/>
               <w:noProof/>
+              <w:lang w:val="en-US"/>
             </w:rPr>
-            <w:t>Projeto&gt;</w:t>
+            <w:t>Twitch</w:t>
           </w:r>
           <w:r>
             <w:rPr>
@@ -576,31 +563,7 @@
             <w:rPr>
               <w:noProof/>
             </w:rPr>
-            <w:fldChar w:fldCharType="begin"/>
-          </w:r>
-          <w:r>
-            <w:rPr>
-              <w:noProof/>
-            </w:rPr>
-            <w:instrText xml:space="preserve"> TIME \@ "dd/MM/yyyy" </w:instrText>
-          </w:r>
-          <w:r>
-            <w:rPr>
-              <w:noProof/>
-            </w:rPr>
-            <w:fldChar w:fldCharType="separate"/>
-          </w:r>
-          <w:r>
-            <w:rPr>
-              <w:noProof/>
-            </w:rPr>
-            <w:t>21/08/2015</w:t>
-          </w:r>
-          <w:r>
-            <w:rPr>
-              <w:noProof/>
-            </w:rPr>
-            <w:fldChar w:fldCharType="end"/>
+            <w:t>23/OUT/2015</w:t>
           </w:r>
         </w:p>
       </w:tc>
@@ -612,16 +575,6 @@
       <w:rPr>
         <w:noProof/>
       </w:rPr>
-    </w:pPr>
-  </w:p>
-</w:hdr>
-</file>
-
-<file path=word/header3.xml><?xml version="1.0" encoding="utf-8"?>
-<w:hdr xmlns:wpc="http://schemas.microsoft.com/office/word/2010/wordprocessingCanvas" xmlns:mc="http://schemas.openxmlformats.org/markup-compatibility/2006" xmlns:o="urn:schemas-microsoft-com:office:office" xmlns:r="http://schemas.openxmlformats.org/officeDocument/2006/relationships" xmlns:m="http://schemas.openxmlformats.org/officeDocument/2006/math" xmlns:v="urn:schemas-microsoft-com:vml" xmlns:wp14="http://schemas.microsoft.com/office/word/2010/wordprocessingDrawing" xmlns:wp="http://schemas.openxmlformats.org/drawingml/2006/wordprocessingDrawing" xmlns:w10="urn:schemas-microsoft-com:office:word" xmlns:w="http://schemas.openxmlformats.org/wordprocessingml/2006/main" xmlns:w14="http://schemas.microsoft.com/office/word/2010/wordml" xmlns:wpg="http://schemas.microsoft.com/office/word/2010/wordprocessingGroup" xmlns:wpi="http://schemas.microsoft.com/office/word/2010/wordprocessingInk" xmlns:wne="http://schemas.microsoft.com/office/word/2006/wordml" xmlns:wps="http://schemas.microsoft.com/office/word/2010/wordprocessingShape" mc:Ignorable="w14 wp14">
-  <w:p>
-    <w:pPr>
-      <w:pStyle w:val="Cabealho"/>
     </w:pPr>
   </w:p>
 </w:hdr>
@@ -1919,7 +1872,6 @@
   <w:style w:type="character" w:default="1" w:styleId="Fontepargpadro">
     <w:name w:val="Default Paragraph Font"/>
     <w:uiPriority w:val="1"/>
-    <w:semiHidden/>
     <w:unhideWhenUsed/>
   </w:style>
   <w:style w:type="table" w:default="1" w:styleId="Tabelanormal">
@@ -2687,7 +2639,6 @@
   <w:style w:type="character" w:default="1" w:styleId="Fontepargpadro">
     <w:name w:val="Default Paragraph Font"/>
     <w:uiPriority w:val="1"/>
-    <w:semiHidden/>
     <w:unhideWhenUsed/>
   </w:style>
   <w:style w:type="table" w:default="1" w:styleId="Tabelanormal">

</xml_diff>